<commit_message>
Descrição de pontos importantes para a documentação
</commit_message>
<xml_diff>
--- a/WiseControl.Docs/Visão do Sistema.docx
+++ b/WiseControl.Docs/Visão do Sistema.docx
@@ -852,21 +852,7 @@
         <w:rPr>
           <w:lang w:val="pt-BR"/>
         </w:rPr>
-        <w:t xml:space="preserve">. Porém, </w:t>
-      </w:r>
-      <w:proofErr w:type="gramStart"/>
-      <w:r>
-        <w:rPr>
-          <w:lang w:val="pt-BR"/>
-        </w:rPr>
-        <w:t>o mesmo</w:t>
-      </w:r>
-      <w:proofErr w:type="gramEnd"/>
-      <w:r>
-        <w:rPr>
-          <w:lang w:val="pt-BR"/>
-        </w:rPr>
-        <w:t xml:space="preserve"> manteve-se no diagrama para ilustrar a extensão da arquitetura para distribuição dos dados para um ETL, banco de dados SQL, envio de notificações.</w:t>
+        <w:t>. Porém, o mesmo manteve-se no diagrama para ilustrar a extensão da arquitetura para distribuição dos dados para um ETL, banco de dados SQL, envio de notificações.</w:t>
       </w:r>
     </w:p>
     <w:p>
@@ -909,21 +895,7 @@
         <w:rPr>
           <w:lang w:val="pt-BR"/>
         </w:rPr>
-        <w:t xml:space="preserve">A seguir uma descrição resumida das funcionalidades implementadas assim como evidências </w:t>
-      </w:r>
-      <w:proofErr w:type="gramStart"/>
-      <w:r>
-        <w:rPr>
-          <w:lang w:val="pt-BR"/>
-        </w:rPr>
-        <w:t>da mesma</w:t>
-      </w:r>
-      <w:proofErr w:type="gramEnd"/>
-      <w:r>
-        <w:rPr>
-          <w:lang w:val="pt-BR"/>
-        </w:rPr>
-        <w:t xml:space="preserve"> dentro da aplicação.</w:t>
+        <w:t>A seguir uma descrição resumida das funcionalidades implementadas assim como evidências da mesma dentro da aplicação.</w:t>
       </w:r>
     </w:p>
     <w:p>
@@ -1384,19 +1356,7 @@
         <w:rPr>
           <w:lang w:val="pt-BR"/>
         </w:rPr>
-        <w:t xml:space="preserve">Funcionalidade criada para registro de lançamento do tipo </w:t>
-      </w:r>
-      <w:r>
-        <w:rPr>
-          <w:lang w:val="pt-BR"/>
-        </w:rPr>
-        <w:t>débito</w:t>
-      </w:r>
-      <w:r>
-        <w:rPr>
-          <w:lang w:val="pt-BR"/>
-        </w:rPr>
-        <w:t>. Para esses pontos o usuário deve fornecer a conta da operação, a descrição da mesma e seu valor monetário.</w:t>
+        <w:t>Funcionalidade criada para registro de lançamento do tipo débito. Para esses pontos o usuário deve fornecer a conta da operação, a descrição da mesma e seu valor monetário.</w:t>
       </w:r>
     </w:p>
     <w:p>
@@ -1480,10 +1440,7 @@
         <w:pStyle w:val="Heading2"/>
       </w:pPr>
       <w:r>
-        <w:t xml:space="preserve">Registro de </w:t>
-      </w:r>
-      <w:r>
-        <w:t>Crédito</w:t>
+        <w:t>Registro de Crédito</w:t>
       </w:r>
     </w:p>
     <w:p>
@@ -1572,37 +1529,20 @@
         <w:pStyle w:val="Heading2"/>
       </w:pPr>
       <w:r>
-        <w:t xml:space="preserve">Registro de </w:t>
-      </w:r>
-      <w:r>
-        <w:t>Conta</w:t>
-      </w:r>
-    </w:p>
-    <w:p>
-      <w:pPr>
-        <w:rPr>
-          <w:lang w:val="pt-BR"/>
-        </w:rPr>
-      </w:pPr>
-      <w:r>
-        <w:rPr>
-          <w:lang w:val="pt-BR"/>
-        </w:rPr>
-        <w:t xml:space="preserve">Registro de Conta dentro do sistema. Para isso, o usuário deve fornecer uma identificação que auxilia na identificação </w:t>
-      </w:r>
-      <w:proofErr w:type="gramStart"/>
-      <w:r>
-        <w:rPr>
-          <w:lang w:val="pt-BR"/>
-        </w:rPr>
-        <w:t>da mesma</w:t>
-      </w:r>
-      <w:proofErr w:type="gramEnd"/>
-      <w:r>
-        <w:rPr>
-          <w:lang w:val="pt-BR"/>
-        </w:rPr>
-        <w:t>.</w:t>
+        <w:t>Registro de Conta</w:t>
+      </w:r>
+    </w:p>
+    <w:p>
+      <w:pPr>
+        <w:rPr>
+          <w:lang w:val="pt-BR"/>
+        </w:rPr>
+      </w:pPr>
+      <w:r>
+        <w:rPr>
+          <w:lang w:val="pt-BR"/>
+        </w:rPr>
+        <w:t>Registro de Conta dentro do sistema. Para isso, o usuário deve fornecer uma identificação que auxilia na identificação da mesma.</w:t>
       </w:r>
     </w:p>
     <w:p>
@@ -1679,13 +1619,7 @@
         <w:pStyle w:val="Heading2"/>
       </w:pPr>
       <w:r>
-        <w:t>Visualização</w:t>
-      </w:r>
-      <w:r>
-        <w:t xml:space="preserve"> de Conta</w:t>
-      </w:r>
-      <w:r>
-        <w:t>s Cadastradas</w:t>
+        <w:t>Visualização de Contas Cadastradas</w:t>
       </w:r>
     </w:p>
     <w:p>
@@ -1830,21 +1764,7 @@
         <w:rPr>
           <w:lang w:val="pt-BR"/>
         </w:rPr>
-        <w:t xml:space="preserve"> </w:t>
-      </w:r>
-      <w:proofErr w:type="gramStart"/>
-      <w:r>
-        <w:rPr>
-          <w:lang w:val="pt-BR"/>
-        </w:rPr>
-        <w:t>e</w:t>
-      </w:r>
-      <w:proofErr w:type="gramEnd"/>
-      <w:r>
-        <w:rPr>
-          <w:lang w:val="pt-BR"/>
-        </w:rPr>
-        <w:t xml:space="preserve"> portanto, foi utilizado coleções de documentos ao invés de entidades relacionais.</w:t>
+        <w:t xml:space="preserve"> e portanto, foi utilizado coleções de documentos ao invés de entidades relacionais.</w:t>
       </w:r>
     </w:p>
     <w:p>
@@ -2592,13 +2512,110 @@
         <w:jc w:val="left"/>
         <w:rPr>
           <w:rFonts w:cs="Arial"/>
-          <w:b/>
-          <w:bCs/>
           <w:sz w:val="24"/>
           <w:szCs w:val="26"/>
           <w:lang w:val="pt-BR"/>
         </w:rPr>
       </w:pPr>
+      <w:r>
+        <w:rPr>
+          <w:rFonts w:cs="Arial"/>
+          <w:sz w:val="24"/>
+          <w:szCs w:val="26"/>
+          <w:lang w:val="pt-BR"/>
+        </w:rPr>
+        <w:lastRenderedPageBreak/>
+        <w:t xml:space="preserve">Do ponto de vista de segurança, realizar o </w:t>
+      </w:r>
+      <w:proofErr w:type="spellStart"/>
+      <w:r>
+        <w:rPr>
+          <w:rFonts w:cs="Arial"/>
+          <w:sz w:val="24"/>
+          <w:szCs w:val="26"/>
+          <w:lang w:val="pt-BR"/>
+        </w:rPr>
+        <w:t>refresh</w:t>
+      </w:r>
+      <w:proofErr w:type="spellEnd"/>
+      <w:r>
+        <w:rPr>
+          <w:rFonts w:cs="Arial"/>
+          <w:sz w:val="24"/>
+          <w:szCs w:val="26"/>
+          <w:lang w:val="pt-BR"/>
+        </w:rPr>
+        <w:t xml:space="preserve"> dos tokens JWT, realizar a implementação de mecanismos </w:t>
+      </w:r>
+      <w:proofErr w:type="spellStart"/>
+      <w:r>
+        <w:rPr>
+          <w:rFonts w:cs="Arial"/>
+          <w:sz w:val="24"/>
+          <w:szCs w:val="26"/>
+          <w:lang w:val="pt-BR"/>
+        </w:rPr>
+        <w:t>anti-forgery</w:t>
+      </w:r>
+      <w:proofErr w:type="spellEnd"/>
+      <w:r>
+        <w:rPr>
+          <w:rFonts w:cs="Arial"/>
+          <w:sz w:val="24"/>
+          <w:szCs w:val="26"/>
+          <w:lang w:val="pt-BR"/>
+        </w:rPr>
+        <w:t xml:space="preserve"> e o uso de uma política </w:t>
+      </w:r>
+      <w:proofErr w:type="spellStart"/>
+      <w:r>
+        <w:rPr>
+          <w:rFonts w:cs="Arial"/>
+          <w:sz w:val="24"/>
+          <w:szCs w:val="26"/>
+          <w:lang w:val="pt-BR"/>
+        </w:rPr>
+        <w:t>Cors</w:t>
+      </w:r>
+      <w:proofErr w:type="spellEnd"/>
+      <w:r>
+        <w:rPr>
+          <w:rFonts w:cs="Arial"/>
+          <w:sz w:val="24"/>
+          <w:szCs w:val="26"/>
+          <w:lang w:val="pt-BR"/>
+        </w:rPr>
+        <w:t xml:space="preserve"> apropriada para ambientes em produção são requisitos críticos. </w:t>
+      </w:r>
+    </w:p>
+    <w:p>
+      <w:pPr>
+        <w:jc w:val="left"/>
+        <w:rPr>
+          <w:rFonts w:cs="Arial"/>
+          <w:sz w:val="24"/>
+          <w:szCs w:val="26"/>
+          <w:lang w:val="pt-BR"/>
+        </w:rPr>
+      </w:pPr>
+      <w:r>
+        <w:rPr>
+          <w:rFonts w:cs="Arial"/>
+          <w:sz w:val="24"/>
+          <w:szCs w:val="26"/>
+          <w:lang w:val="pt-BR"/>
+        </w:rPr>
+        <w:t>Também poderá haver uma maior granularidade em relação as funcionalidades e dados que determinado usuário pode acessar, como a implem</w:t>
+      </w:r>
+      <w:r>
+        <w:rPr>
+          <w:rFonts w:cs="Arial"/>
+          <w:sz w:val="24"/>
+          <w:szCs w:val="26"/>
+          <w:lang w:val="pt-BR"/>
+        </w:rPr>
+        <w:t>entar contas confidenciais as quais somente determinados usuários teriam acesso.</w:t>
+      </w:r>
     </w:p>
     <w:sectPr>
       <w:headerReference w:type="default" r:id="rId22"/>
@@ -7204,6 +7221,24 @@
 
 <file path=customXml/item1.xml><?xml version="1.0" encoding="utf-8"?>
 <?mso-contentType ?>
+<FormTemplates xmlns="http://schemas.microsoft.com/sharepoint/v3/contenttype/forms">
+  <Display>DocumentLibraryForm</Display>
+  <Edit>DocumentLibraryForm</Edit>
+  <New>DocumentLibraryForm</New>
+</FormTemplates>
+</file>
+
+<file path=customXml/item2.xml><?xml version="1.0" encoding="utf-8"?>
+<b:Sources xmlns:b="http://schemas.openxmlformats.org/officeDocument/2006/bibliography" xmlns="http://schemas.openxmlformats.org/officeDocument/2006/bibliography" SelectedStyle="\APA.XSL" StyleName="APA"/>
+</file>
+
+<file path=customXml/item3.xml><?xml version="1.0" encoding="utf-8"?>
+<?mso-contentType ?>
+<SharedContentType xmlns="Microsoft.SharePoint.Taxonomy.ContentTypeSync" SourceId="7c593367-9bb5-4764-945e-f6a26d2260c4" ContentTypeId="0x0101" PreviousValue="true"/>
+</file>
+
+<file path=customXml/item4.xml><?xml version="1.0" encoding="utf-8"?>
+<?mso-contentType ?>
 <p:Policy xmlns:p="office.server.policy" id="" local="true">
   <p:Name>Document</p:Name>
   <p:Description/>
@@ -7229,117 +7264,42 @@
 </p:Policy>
 </file>
 
-<file path=customXml/item2.xml><?xml version="1.0" encoding="utf-8"?>
-<?mso-contentType ?>
-<SharedContentType xmlns="Microsoft.SharePoint.Taxonomy.ContentTypeSync" SourceId="7c593367-9bb5-4764-945e-f6a26d2260c4" ContentTypeId="0x0101" PreviousValue="true"/>
+<file path=customXml/item5.xml><?xml version="1.0" encoding="utf-8"?>
+<p:properties xmlns:p="http://schemas.microsoft.com/office/2006/metadata/properties" xmlns:xsi="http://www.w3.org/2001/XMLSchema-instance" xmlns:pc="http://schemas.microsoft.com/office/infopath/2007/PartnerControls">
+  <documentManagement>
+    <TaxCatchAll xmlns="e941b624-166c-4987-9ed6-d539972f16a8">
+      <Value>5</Value>
+    </TaxCatchAll>
+    <TaxKeywordTaxHTField xmlns="92a23be8-d8a0-417b-a970-f6fbfae4146a">
+      <Terms xmlns="http://schemas.microsoft.com/office/infopath/2007/PartnerControls">
+        <TermInfo xmlns="http://schemas.microsoft.com/office/infopath/2007/PartnerControls">
+          <TermName xmlns="http://schemas.microsoft.com/office/infopath/2007/PartnerControls">Classification: Secret</TermName>
+          <TermId xmlns="http://schemas.microsoft.com/office/infopath/2007/PartnerControls">11111111-1111-1111-1111-111111111111</TermId>
+        </TermInfo>
+      </Terms>
+    </TaxKeywordTaxHTField>
+    <gbbd9102adcd43839cd73b51972a464c xmlns="e941b624-166c-4987-9ed6-d539972f16a8">
+      <Terms xmlns="http://schemas.microsoft.com/office/infopath/2007/PartnerControls">
+        <TermInfo xmlns="http://schemas.microsoft.com/office/infopath/2007/PartnerControls">
+          <TermName xmlns="http://schemas.microsoft.com/office/infopath/2007/PartnerControls">Short-Term</TermName>
+          <TermId xmlns="http://schemas.microsoft.com/office/infopath/2007/PartnerControls">6d967203-8346-4b9c-90f8-b3828a3fa508</TermId>
+        </TermInfo>
+      </Terms>
+    </gbbd9102adcd43839cd73b51972a464c>
+    <_dlc_ExpireDateSaved xmlns="http://schemas.microsoft.com/sharepoint/v3" xsi:nil="true"/>
+    <_dlc_ExpireDate xmlns="http://schemas.microsoft.com/sharepoint/v3">2016-06-10T13:33:03+00:00</_dlc_ExpireDate>
+    <_dlc_DocId xmlns="92a23be8-d8a0-417b-a970-f6fbfae4146a">6E2Y4HFVSXJA-1-8613</_dlc_DocId>
+    <_dlc_DocIdUrl xmlns="92a23be8-d8a0-417b-a970-f6fbfae4146a">
+      <Url>http://sp-coll-bhc.bayernet.com/sites/200208/itdintern/_layouts/DocIdRedir.aspx?ID=6E2Y4HFVSXJA-1-8613</Url>
+      <Description>6E2Y4HFVSXJA-1-8613</Description>
+    </_dlc_DocIdUrl>
+    <PublishingExpirationDate xmlns="http://schemas.microsoft.com/sharepoint/v3" xsi:nil="true"/>
+    <PublishingStartDate xmlns="http://schemas.microsoft.com/sharepoint/v3" xsi:nil="true"/>
+  </documentManagement>
+</p:properties>
 </file>
 
-<file path=customXml/item3.xml><?xml version="1.0" encoding="utf-8"?>
-<?mso-contentType ?>
-<FormTemplates xmlns="http://schemas.microsoft.com/sharepoint/v3/contenttype/forms">
-  <Display>DocumentLibraryForm</Display>
-  <Edit>DocumentLibraryForm</Edit>
-  <New>DocumentLibraryForm</New>
-</FormTemplates>
-</file>
-
-<file path=customXml/item4.xml><?xml version="1.0" encoding="utf-8"?>
-<?mso-contentType ?>
-<spe:Receivers xmlns:spe="http://schemas.microsoft.com/sharepoint/events">
-  <Receiver>
-    <Name>Microsoft.Office.RecordsManagement.PolicyFeatures.ExpirationEventReceiver</Name>
-    <Synchronization>Synchronous</Synchronization>
-    <Type>10001</Type>
-    <SequenceNumber>101</SequenceNumber>
-    <Assembly>Microsoft.Office.Policy, Version=14.0.0.0, Culture=neutral, PublicKeyToken=71e9bce111e9429c</Assembly>
-    <Class>Microsoft.Office.RecordsManagement.Internal.UpdateExpireDate</Class>
-    <Data/>
-    <Filter/>
-  </Receiver>
-  <Receiver>
-    <Name>Microsoft.Office.RecordsManagement.PolicyFeatures.ExpirationEventReceiver</Name>
-    <Synchronization>Synchronous</Synchronization>
-    <Type>10002</Type>
-    <SequenceNumber>102</SequenceNumber>
-    <Assembly>Microsoft.Office.Policy, Version=14.0.0.0, Culture=neutral, PublicKeyToken=71e9bce111e9429c</Assembly>
-    <Class>Microsoft.Office.RecordsManagement.Internal.UpdateExpireDate</Class>
-    <Data/>
-    <Filter/>
-  </Receiver>
-  <Receiver>
-    <Name>Microsoft.Office.RecordsManagement.PolicyFeatures.ExpirationEventReceiver</Name>
-    <Synchronization>Synchronous</Synchronization>
-    <Type>10004</Type>
-    <SequenceNumber>103</SequenceNumber>
-    <Assembly>Microsoft.Office.Policy, Version=14.0.0.0, Culture=neutral, PublicKeyToken=71e9bce111e9429c</Assembly>
-    <Class>Microsoft.Office.RecordsManagement.Internal.UpdateExpireDate</Class>
-    <Data/>
-    <Filter/>
-  </Receiver>
-  <Receiver>
-    <Name>Microsoft.Office.RecordsManagement.PolicyFeatures.ExpirationEventReceiver</Name>
-    <Synchronization>Synchronous</Synchronization>
-    <Type>10006</Type>
-    <SequenceNumber>104</SequenceNumber>
-    <Assembly>Microsoft.Office.Policy, Version=14.0.0.0, Culture=neutral, PublicKeyToken=71e9bce111e9429c</Assembly>
-    <Class>Microsoft.Office.RecordsManagement.Internal.UpdateExpireDate</Class>
-    <Data/>
-    <Filter/>
-  </Receiver>
-  <Receiver>
-    <Name>Microsoft.Office.RecordsManagement.PolicyFeatures.ExpirationEventReceiver</Name>
-    <Synchronization>Synchronous</Synchronization>
-    <Type>10009</Type>
-    <SequenceNumber>105</SequenceNumber>
-    <Assembly>Microsoft.Office.Policy, Version=14.0.0.0, Culture=neutral, PublicKeyToken=71e9bce111e9429c</Assembly>
-    <Class>Microsoft.Office.RecordsManagement.Internal.UpdateExpireDate</Class>
-    <Data/>
-    <Filter/>
-  </Receiver>
-  <Receiver>
-    <Name>Document ID Generator</Name>
-    <Synchronization>Synchronous</Synchronization>
-    <Type>10001</Type>
-    <SequenceNumber>1000</SequenceNumber>
-    <Assembly>Microsoft.Office.DocumentManagement, Version=14.0.0.0, Culture=neutral, PublicKeyToken=71e9bce111e9429c</Assembly>
-    <Class>Microsoft.Office.DocumentManagement.Internal.DocIdHandler</Class>
-    <Data/>
-    <Filter/>
-  </Receiver>
-  <Receiver>
-    <Name>Document ID Generator</Name>
-    <Synchronization>Synchronous</Synchronization>
-    <Type>10002</Type>
-    <SequenceNumber>1001</SequenceNumber>
-    <Assembly>Microsoft.Office.DocumentManagement, Version=14.0.0.0, Culture=neutral, PublicKeyToken=71e9bce111e9429c</Assembly>
-    <Class>Microsoft.Office.DocumentManagement.Internal.DocIdHandler</Class>
-    <Data/>
-    <Filter/>
-  </Receiver>
-  <Receiver>
-    <Name>Document ID Generator</Name>
-    <Synchronization>Synchronous</Synchronization>
-    <Type>10004</Type>
-    <SequenceNumber>1002</SequenceNumber>
-    <Assembly>Microsoft.Office.DocumentManagement, Version=14.0.0.0, Culture=neutral, PublicKeyToken=71e9bce111e9429c</Assembly>
-    <Class>Microsoft.Office.DocumentManagement.Internal.DocIdHandler</Class>
-    <Data/>
-    <Filter/>
-  </Receiver>
-  <Receiver>
-    <Name>Document ID Generator</Name>
-    <Synchronization>Synchronous</Synchronization>
-    <Type>10006</Type>
-    <SequenceNumber>1003</SequenceNumber>
-    <Assembly>Microsoft.Office.DocumentManagement, Version=14.0.0.0, Culture=neutral, PublicKeyToken=71e9bce111e9429c</Assembly>
-    <Class>Microsoft.Office.DocumentManagement.Internal.DocIdHandler</Class>
-    <Data/>
-    <Filter/>
-  </Receiver>
-</spe:Receivers>
-</file>
-
-<file path=customXml/item5.xml><?xml version="1.0" encoding="utf-8"?>
+<file path=customXml/item6.xml><?xml version="1.0" encoding="utf-8"?>
 <ct:contentTypeSchema xmlns:ct="http://schemas.microsoft.com/office/2006/metadata/contentType" xmlns:ma="http://schemas.microsoft.com/office/2006/metadata/properties/metaAttributes" ct:_="" ma:_="" ma:contentTypeName="Document" ma:contentTypeID="0x010100294D01176FEAF14A9026C7C1522E2CBB" ma:contentTypeVersion="73" ma:contentTypeDescription="Create a new document." ma:contentTypeScope="" ma:versionID="7aaa5fa87de37089b3ba12f115685266">
   <xsd:schema xmlns:xsd="http://www.w3.org/2001/XMLSchema" xmlns:xs="http://www.w3.org/2001/XMLSchema" xmlns:p="http://schemas.microsoft.com/office/2006/metadata/properties" xmlns:ns1="http://schemas.microsoft.com/sharepoint/v3" xmlns:ns2="e941b624-166c-4987-9ed6-d539972f16a8" xmlns:ns3="92a23be8-d8a0-417b-a970-f6fbfae4146a" targetNamespace="http://schemas.microsoft.com/office/2006/metadata/properties" ma:root="true" ma:fieldsID="12f898f8b355b9d9ec14a97975201c73" ns1:_="" ns2:_="" ns3:_="">
     <xsd:import namespace="http://schemas.microsoft.com/sharepoint/v3"/>
@@ -7564,46 +7524,127 @@
 </ct:contentTypeSchema>
 </file>
 
-<file path=customXml/item6.xml><?xml version="1.0" encoding="utf-8"?>
-<p:properties xmlns:p="http://schemas.microsoft.com/office/2006/metadata/properties" xmlns:xsi="http://www.w3.org/2001/XMLSchema-instance" xmlns:pc="http://schemas.microsoft.com/office/infopath/2007/PartnerControls">
-  <documentManagement>
-    <TaxCatchAll xmlns="e941b624-166c-4987-9ed6-d539972f16a8">
-      <Value>5</Value>
-    </TaxCatchAll>
-    <TaxKeywordTaxHTField xmlns="92a23be8-d8a0-417b-a970-f6fbfae4146a">
-      <Terms xmlns="http://schemas.microsoft.com/office/infopath/2007/PartnerControls">
-        <TermInfo xmlns="http://schemas.microsoft.com/office/infopath/2007/PartnerControls">
-          <TermName xmlns="http://schemas.microsoft.com/office/infopath/2007/PartnerControls">Classification: Secret</TermName>
-          <TermId xmlns="http://schemas.microsoft.com/office/infopath/2007/PartnerControls">11111111-1111-1111-1111-111111111111</TermId>
-        </TermInfo>
-      </Terms>
-    </TaxKeywordTaxHTField>
-    <gbbd9102adcd43839cd73b51972a464c xmlns="e941b624-166c-4987-9ed6-d539972f16a8">
-      <Terms xmlns="http://schemas.microsoft.com/office/infopath/2007/PartnerControls">
-        <TermInfo xmlns="http://schemas.microsoft.com/office/infopath/2007/PartnerControls">
-          <TermName xmlns="http://schemas.microsoft.com/office/infopath/2007/PartnerControls">Short-Term</TermName>
-          <TermId xmlns="http://schemas.microsoft.com/office/infopath/2007/PartnerControls">6d967203-8346-4b9c-90f8-b3828a3fa508</TermId>
-        </TermInfo>
-      </Terms>
-    </gbbd9102adcd43839cd73b51972a464c>
-    <_dlc_ExpireDateSaved xmlns="http://schemas.microsoft.com/sharepoint/v3" xsi:nil="true"/>
-    <_dlc_ExpireDate xmlns="http://schemas.microsoft.com/sharepoint/v3">2016-06-10T13:33:03+00:00</_dlc_ExpireDate>
-    <_dlc_DocId xmlns="92a23be8-d8a0-417b-a970-f6fbfae4146a">6E2Y4HFVSXJA-1-8613</_dlc_DocId>
-    <_dlc_DocIdUrl xmlns="92a23be8-d8a0-417b-a970-f6fbfae4146a">
-      <Url>http://sp-coll-bhc.bayernet.com/sites/200208/itdintern/_layouts/DocIdRedir.aspx?ID=6E2Y4HFVSXJA-1-8613</Url>
-      <Description>6E2Y4HFVSXJA-1-8613</Description>
-    </_dlc_DocIdUrl>
-    <PublishingExpirationDate xmlns="http://schemas.microsoft.com/sharepoint/v3" xsi:nil="true"/>
-    <PublishingStartDate xmlns="http://schemas.microsoft.com/sharepoint/v3" xsi:nil="true"/>
-  </documentManagement>
-</p:properties>
-</file>
-
 <file path=customXml/item7.xml><?xml version="1.0" encoding="utf-8"?>
-<b:Sources xmlns:b="http://schemas.openxmlformats.org/officeDocument/2006/bibliography" xmlns="http://schemas.openxmlformats.org/officeDocument/2006/bibliography" SelectedStyle="\APA.XSL" StyleName="APA"/>
+<?mso-contentType ?>
+<spe:Receivers xmlns:spe="http://schemas.microsoft.com/sharepoint/events">
+  <Receiver>
+    <Name>Microsoft.Office.RecordsManagement.PolicyFeatures.ExpirationEventReceiver</Name>
+    <Synchronization>Synchronous</Synchronization>
+    <Type>10001</Type>
+    <SequenceNumber>101</SequenceNumber>
+    <Assembly>Microsoft.Office.Policy, Version=14.0.0.0, Culture=neutral, PublicKeyToken=71e9bce111e9429c</Assembly>
+    <Class>Microsoft.Office.RecordsManagement.Internal.UpdateExpireDate</Class>
+    <Data/>
+    <Filter/>
+  </Receiver>
+  <Receiver>
+    <Name>Microsoft.Office.RecordsManagement.PolicyFeatures.ExpirationEventReceiver</Name>
+    <Synchronization>Synchronous</Synchronization>
+    <Type>10002</Type>
+    <SequenceNumber>102</SequenceNumber>
+    <Assembly>Microsoft.Office.Policy, Version=14.0.0.0, Culture=neutral, PublicKeyToken=71e9bce111e9429c</Assembly>
+    <Class>Microsoft.Office.RecordsManagement.Internal.UpdateExpireDate</Class>
+    <Data/>
+    <Filter/>
+  </Receiver>
+  <Receiver>
+    <Name>Microsoft.Office.RecordsManagement.PolicyFeatures.ExpirationEventReceiver</Name>
+    <Synchronization>Synchronous</Synchronization>
+    <Type>10004</Type>
+    <SequenceNumber>103</SequenceNumber>
+    <Assembly>Microsoft.Office.Policy, Version=14.0.0.0, Culture=neutral, PublicKeyToken=71e9bce111e9429c</Assembly>
+    <Class>Microsoft.Office.RecordsManagement.Internal.UpdateExpireDate</Class>
+    <Data/>
+    <Filter/>
+  </Receiver>
+  <Receiver>
+    <Name>Microsoft.Office.RecordsManagement.PolicyFeatures.ExpirationEventReceiver</Name>
+    <Synchronization>Synchronous</Synchronization>
+    <Type>10006</Type>
+    <SequenceNumber>104</SequenceNumber>
+    <Assembly>Microsoft.Office.Policy, Version=14.0.0.0, Culture=neutral, PublicKeyToken=71e9bce111e9429c</Assembly>
+    <Class>Microsoft.Office.RecordsManagement.Internal.UpdateExpireDate</Class>
+    <Data/>
+    <Filter/>
+  </Receiver>
+  <Receiver>
+    <Name>Microsoft.Office.RecordsManagement.PolicyFeatures.ExpirationEventReceiver</Name>
+    <Synchronization>Synchronous</Synchronization>
+    <Type>10009</Type>
+    <SequenceNumber>105</SequenceNumber>
+    <Assembly>Microsoft.Office.Policy, Version=14.0.0.0, Culture=neutral, PublicKeyToken=71e9bce111e9429c</Assembly>
+    <Class>Microsoft.Office.RecordsManagement.Internal.UpdateExpireDate</Class>
+    <Data/>
+    <Filter/>
+  </Receiver>
+  <Receiver>
+    <Name>Document ID Generator</Name>
+    <Synchronization>Synchronous</Synchronization>
+    <Type>10001</Type>
+    <SequenceNumber>1000</SequenceNumber>
+    <Assembly>Microsoft.Office.DocumentManagement, Version=14.0.0.0, Culture=neutral, PublicKeyToken=71e9bce111e9429c</Assembly>
+    <Class>Microsoft.Office.DocumentManagement.Internal.DocIdHandler</Class>
+    <Data/>
+    <Filter/>
+  </Receiver>
+  <Receiver>
+    <Name>Document ID Generator</Name>
+    <Synchronization>Synchronous</Synchronization>
+    <Type>10002</Type>
+    <SequenceNumber>1001</SequenceNumber>
+    <Assembly>Microsoft.Office.DocumentManagement, Version=14.0.0.0, Culture=neutral, PublicKeyToken=71e9bce111e9429c</Assembly>
+    <Class>Microsoft.Office.DocumentManagement.Internal.DocIdHandler</Class>
+    <Data/>
+    <Filter/>
+  </Receiver>
+  <Receiver>
+    <Name>Document ID Generator</Name>
+    <Synchronization>Synchronous</Synchronization>
+    <Type>10004</Type>
+    <SequenceNumber>1002</SequenceNumber>
+    <Assembly>Microsoft.Office.DocumentManagement, Version=14.0.0.0, Culture=neutral, PublicKeyToken=71e9bce111e9429c</Assembly>
+    <Class>Microsoft.Office.DocumentManagement.Internal.DocIdHandler</Class>
+    <Data/>
+    <Filter/>
+  </Receiver>
+  <Receiver>
+    <Name>Document ID Generator</Name>
+    <Synchronization>Synchronous</Synchronization>
+    <Type>10006</Type>
+    <SequenceNumber>1003</SequenceNumber>
+    <Assembly>Microsoft.Office.DocumentManagement, Version=14.0.0.0, Culture=neutral, PublicKeyToken=71e9bce111e9429c</Assembly>
+    <Class>Microsoft.Office.DocumentManagement.Internal.DocIdHandler</Class>
+    <Data/>
+    <Filter/>
+  </Receiver>
+</spe:Receivers>
 </file>
 
 <file path=customXml/itemProps1.xml><?xml version="1.0" encoding="utf-8"?>
+<ds:datastoreItem xmlns:ds="http://schemas.openxmlformats.org/officeDocument/2006/customXml" ds:itemID="{B9E1C496-18CA-4597-880E-E2DB2F0A7C33}">
+  <ds:schemaRefs>
+    <ds:schemaRef ds:uri="http://schemas.microsoft.com/sharepoint/v3/contenttype/forms"/>
+  </ds:schemaRefs>
+</ds:datastoreItem>
+</file>
+
+<file path=customXml/itemProps2.xml><?xml version="1.0" encoding="utf-8"?>
+<ds:datastoreItem xmlns:ds="http://schemas.openxmlformats.org/officeDocument/2006/customXml" ds:itemID="{9A424DFF-28B4-4EE4-AC89-AB7BD64A18B9}">
+  <ds:schemaRefs>
+    <ds:schemaRef ds:uri="http://schemas.openxmlformats.org/officeDocument/2006/bibliography"/>
+  </ds:schemaRefs>
+</ds:datastoreItem>
+</file>
+
+<file path=customXml/itemProps3.xml><?xml version="1.0" encoding="utf-8"?>
+<ds:datastoreItem xmlns:ds="http://schemas.openxmlformats.org/officeDocument/2006/customXml" ds:itemID="{009447BB-1E71-430C-BD82-FCC9A28D4935}">
+  <ds:schemaRefs>
+    <ds:schemaRef ds:uri="Microsoft.SharePoint.Taxonomy.ContentTypeSync"/>
+  </ds:schemaRefs>
+</ds:datastoreItem>
+</file>
+
+<file path=customXml/itemProps4.xml><?xml version="1.0" encoding="utf-8"?>
 <ds:datastoreItem xmlns:ds="http://schemas.openxmlformats.org/officeDocument/2006/customXml" ds:itemID="{8AF48808-739C-49B5-B0F6-C7FAAAB4CCEA}">
   <ds:schemaRefs>
     <ds:schemaRef ds:uri="office.server.policy"/>
@@ -7611,31 +7652,19 @@
 </ds:datastoreItem>
 </file>
 
-<file path=customXml/itemProps2.xml><?xml version="1.0" encoding="utf-8"?>
-<ds:datastoreItem xmlns:ds="http://schemas.openxmlformats.org/officeDocument/2006/customXml" ds:itemID="{009447BB-1E71-430C-BD82-FCC9A28D4935}">
+<file path=customXml/itemProps5.xml><?xml version="1.0" encoding="utf-8"?>
+<ds:datastoreItem xmlns:ds="http://schemas.openxmlformats.org/officeDocument/2006/customXml" ds:itemID="{CF9C8414-9103-43CB-9EAA-85F66F0E9505}">
   <ds:schemaRefs>
-    <ds:schemaRef ds:uri="Microsoft.SharePoint.Taxonomy.ContentTypeSync"/>
+    <ds:schemaRef ds:uri="http://schemas.microsoft.com/office/2006/metadata/properties"/>
+    <ds:schemaRef ds:uri="http://schemas.microsoft.com/office/infopath/2007/PartnerControls"/>
+    <ds:schemaRef ds:uri="e941b624-166c-4987-9ed6-d539972f16a8"/>
+    <ds:schemaRef ds:uri="92a23be8-d8a0-417b-a970-f6fbfae4146a"/>
+    <ds:schemaRef ds:uri="http://schemas.microsoft.com/sharepoint/v3"/>
   </ds:schemaRefs>
 </ds:datastoreItem>
 </file>
 
-<file path=customXml/itemProps3.xml><?xml version="1.0" encoding="utf-8"?>
-<ds:datastoreItem xmlns:ds="http://schemas.openxmlformats.org/officeDocument/2006/customXml" ds:itemID="{B9E1C496-18CA-4597-880E-E2DB2F0A7C33}">
-  <ds:schemaRefs>
-    <ds:schemaRef ds:uri="http://schemas.microsoft.com/sharepoint/v3/contenttype/forms"/>
-  </ds:schemaRefs>
-</ds:datastoreItem>
-</file>
-
-<file path=customXml/itemProps4.xml><?xml version="1.0" encoding="utf-8"?>
-<ds:datastoreItem xmlns:ds="http://schemas.openxmlformats.org/officeDocument/2006/customXml" ds:itemID="{7C84CC7F-4851-41A7-9E4D-491CF18C9FC8}">
-  <ds:schemaRefs>
-    <ds:schemaRef ds:uri="http://schemas.microsoft.com/sharepoint/events"/>
-  </ds:schemaRefs>
-</ds:datastoreItem>
-</file>
-
-<file path=customXml/itemProps5.xml><?xml version="1.0" encoding="utf-8"?>
+<file path=customXml/itemProps6.xml><?xml version="1.0" encoding="utf-8"?>
 <ds:datastoreItem xmlns:ds="http://schemas.openxmlformats.org/officeDocument/2006/customXml" ds:itemID="{3586836E-B408-4544-9CDB-74564C2EE670}">
   <ds:schemaRefs>
     <ds:schemaRef ds:uri="http://schemas.microsoft.com/office/2006/metadata/contentType"/>
@@ -7655,22 +7684,10 @@
 </ds:datastoreItem>
 </file>
 
-<file path=customXml/itemProps6.xml><?xml version="1.0" encoding="utf-8"?>
-<ds:datastoreItem xmlns:ds="http://schemas.openxmlformats.org/officeDocument/2006/customXml" ds:itemID="{CF9C8414-9103-43CB-9EAA-85F66F0E9505}">
+<file path=customXml/itemProps7.xml><?xml version="1.0" encoding="utf-8"?>
+<ds:datastoreItem xmlns:ds="http://schemas.openxmlformats.org/officeDocument/2006/customXml" ds:itemID="{7C84CC7F-4851-41A7-9E4D-491CF18C9FC8}">
   <ds:schemaRefs>
-    <ds:schemaRef ds:uri="http://schemas.microsoft.com/office/2006/metadata/properties"/>
-    <ds:schemaRef ds:uri="http://schemas.microsoft.com/office/infopath/2007/PartnerControls"/>
-    <ds:schemaRef ds:uri="e941b624-166c-4987-9ed6-d539972f16a8"/>
-    <ds:schemaRef ds:uri="92a23be8-d8a0-417b-a970-f6fbfae4146a"/>
-    <ds:schemaRef ds:uri="http://schemas.microsoft.com/sharepoint/v3"/>
-  </ds:schemaRefs>
-</ds:datastoreItem>
-</file>
-
-<file path=customXml/itemProps7.xml><?xml version="1.0" encoding="utf-8"?>
-<ds:datastoreItem xmlns:ds="http://schemas.openxmlformats.org/officeDocument/2006/customXml" ds:itemID="{9A424DFF-28B4-4EE4-AC89-AB7BD64A18B9}">
-  <ds:schemaRefs>
-    <ds:schemaRef ds:uri="http://schemas.openxmlformats.org/officeDocument/2006/bibliography"/>
+    <ds:schemaRef ds:uri="http://schemas.microsoft.com/sharepoint/events"/>
   </ds:schemaRefs>
 </ds:datastoreItem>
 </file>
</xml_diff>